<commit_message>
added july 15 work
</commit_message>
<xml_diff>
--- a/Project 1/Essay Assignment/Q1/Data cleanup strategy.docx
+++ b/Project 1/Essay Assignment/Q1/Data cleanup strategy.docx
@@ -2,28 +2,613 @@
 <file path=word/document.xml><?xml version="1.0" encoding="utf-8"?>
 <w:document xmlns:wpc="http://schemas.microsoft.com/office/word/2010/wordprocessingCanvas" xmlns:cx="http://schemas.microsoft.com/office/drawing/2014/chartex" xmlns:cx1="http://schemas.microsoft.com/office/drawing/2015/9/8/chartex" xmlns:cx2="http://schemas.microsoft.com/office/drawing/2015/10/21/chartex" xmlns:cx3="http://schemas.microsoft.com/office/drawing/2016/5/9/chartex" xmlns:cx4="http://schemas.microsoft.com/office/drawing/2016/5/10/chartex" xmlns:cx5="http://schemas.microsoft.com/office/drawing/2016/5/11/chartex" xmlns:cx6="http://schemas.microsoft.com/office/drawing/2016/5/12/chartex" xmlns:cx7="http://schemas.microsoft.com/office/drawing/2016/5/13/chartex" xmlns:cx8="http://schemas.microsoft.com/office/drawing/2016/5/14/chartex" xmlns:mc="http://schemas.openxmlformats.org/markup-compatibility/2006" xmlns:aink="http://schemas.microsoft.com/office/drawing/2016/ink" xmlns:am3d="http://schemas.microsoft.com/office/drawing/2017/model3d" xmlns:o="urn:schemas-microsoft-com:office:office" xmlns:oel="http://schemas.microsoft.com/office/2019/extlst" xmlns:r="http://schemas.openxmlformats.org/officeDocument/2006/relationships" xmlns:m="http://schemas.openxmlformats.org/officeDocument/2006/math" xmlns:v="urn:schemas-microsoft-com:vml" xmlns:wp14="http://schemas.microsoft.com/office/word/2010/wordprocessingDrawing" xmlns:wp="http://schemas.openxmlformats.org/drawingml/2006/wordprocessingDrawing" xmlns:w10="urn:schemas-microsoft-com:office:word" xmlns:w="http://schemas.openxmlformats.org/wordprocessingml/2006/main" xmlns:w14="http://schemas.microsoft.com/office/word/2010/wordml" xmlns:w15="http://schemas.microsoft.com/office/word/2012/wordml" xmlns:w16cex="http://schemas.microsoft.com/office/word/2018/wordml/cex" xmlns:w16cid="http://schemas.microsoft.com/office/word/2016/wordml/cid" xmlns:w16="http://schemas.microsoft.com/office/word/2018/wordml" xmlns:w16du="http://schemas.microsoft.com/office/word/2023/wordml/word16du" xmlns:w16sdtdh="http://schemas.microsoft.com/office/word/2020/wordml/sdtdatahash" xmlns:w16se="http://schemas.microsoft.com/office/word/2015/wordml/symex" xmlns:wpg="http://schemas.microsoft.com/office/word/2010/wordprocessingGroup" xmlns:wpi="http://schemas.microsoft.com/office/word/2010/wordprocessingInk" xmlns:wne="http://schemas.microsoft.com/office/word/2006/wordml" xmlns:wps="http://schemas.microsoft.com/office/word/2010/wordprocessingShape" mc:Ignorable="w14 w15 w16se w16cid w16 w16cex w16sdtdh w16du wp14">
   <w:body>
+    <w:sdt>
+      <w:sdtPr>
+        <w:id w:val="725106988"/>
+        <w:docPartObj>
+          <w:docPartGallery w:val="Table of Contents"/>
+          <w:docPartUnique/>
+        </w:docPartObj>
+      </w:sdtPr>
+      <w:sdtEndPr>
+        <w:rPr>
+          <w:rFonts w:asciiTheme="minorHAnsi" w:eastAsiaTheme="minorHAnsi" w:hAnsiTheme="minorHAnsi" w:cstheme="minorBidi"/>
+          <w:b/>
+          <w:bCs/>
+          <w:noProof/>
+          <w:color w:val="auto"/>
+          <w:kern w:val="2"/>
+          <w:sz w:val="22"/>
+          <w:szCs w:val="22"/>
+          <w14:ligatures w14:val="standardContextual"/>
+        </w:rPr>
+      </w:sdtEndPr>
+      <w:sdtContent>
+        <w:p>
+          <w:pPr>
+            <w:pStyle w:val="TOCHeading"/>
+          </w:pPr>
+          <w:r>
+            <w:t>Contents</w:t>
+          </w:r>
+        </w:p>
+        <w:p>
+          <w:pPr>
+            <w:pStyle w:val="TOC2"/>
+            <w:tabs>
+              <w:tab w:val="right" w:leader="dot" w:pos="9350"/>
+            </w:tabs>
+            <w:rPr>
+              <w:rFonts w:eastAsiaTheme="minorEastAsia"/>
+              <w:noProof/>
+              <w:sz w:val="24"/>
+              <w:szCs w:val="24"/>
+              <w:lang w:bidi="te-IN"/>
+            </w:rPr>
+          </w:pPr>
+          <w:r>
+            <w:fldChar w:fldCharType="begin"/>
+          </w:r>
+          <w:r>
+            <w:instrText xml:space="preserve"> TOC \o "1-3" \n \h \z \u </w:instrText>
+          </w:r>
+          <w:r>
+            <w:fldChar w:fldCharType="separate"/>
+          </w:r>
+          <w:hyperlink w:anchor="_Toc171935630" w:history="1">
+            <w:r>
+              <w:rPr>
+                <w:rStyle w:val="Hyperlink"/>
+                <w:rFonts w:eastAsia="Times New Roman"/>
+                <w:noProof/>
+              </w:rPr>
+              <w:t>1. Removing Candidates with Blank Voting Information</w:t>
+            </w:r>
+          </w:hyperlink>
+        </w:p>
+        <w:p>
+          <w:pPr>
+            <w:pStyle w:val="TOC2"/>
+            <w:tabs>
+              <w:tab w:val="right" w:leader="dot" w:pos="9350"/>
+            </w:tabs>
+            <w:rPr>
+              <w:rFonts w:eastAsiaTheme="minorEastAsia"/>
+              <w:noProof/>
+              <w:sz w:val="24"/>
+              <w:szCs w:val="24"/>
+              <w:lang w:bidi="te-IN"/>
+            </w:rPr>
+          </w:pPr>
+          <w:hyperlink w:anchor="_Toc171935631" w:history="1">
+            <w:r>
+              <w:rPr>
+                <w:rStyle w:val="Hyperlink"/>
+                <w:rFonts w:eastAsia="Times New Roman"/>
+                <w:noProof/>
+              </w:rPr>
+              <w:t>2. Verification of NaN/Null/None Values</w:t>
+            </w:r>
+          </w:hyperlink>
+        </w:p>
+        <w:p>
+          <w:pPr>
+            <w:pStyle w:val="TOC2"/>
+            <w:tabs>
+              <w:tab w:val="right" w:leader="dot" w:pos="9350"/>
+            </w:tabs>
+            <w:rPr>
+              <w:rFonts w:eastAsiaTheme="minorEastAsia"/>
+              <w:noProof/>
+              <w:sz w:val="24"/>
+              <w:szCs w:val="24"/>
+              <w:lang w:bidi="te-IN"/>
+            </w:rPr>
+          </w:pPr>
+          <w:hyperlink w:anchor="_Toc171935632" w:history="1">
+            <w:r>
+              <w:rPr>
+                <w:rStyle w:val="Hyperlink"/>
+                <w:rFonts w:eastAsia="Times New Roman"/>
+                <w:noProof/>
+              </w:rPr>
+              <w:t>3. Inclusion of NOTA as a Valid Candidate</w:t>
+            </w:r>
+          </w:hyperlink>
+        </w:p>
+        <w:p>
+          <w:pPr>
+            <w:pStyle w:val="TOC2"/>
+            <w:tabs>
+              <w:tab w:val="right" w:leader="dot" w:pos="9350"/>
+            </w:tabs>
+            <w:rPr>
+              <w:rFonts w:eastAsiaTheme="minorEastAsia"/>
+              <w:noProof/>
+              <w:sz w:val="24"/>
+              <w:szCs w:val="24"/>
+              <w:lang w:bidi="te-IN"/>
+            </w:rPr>
+          </w:pPr>
+          <w:hyperlink w:anchor="_Toc171935633" w:history="1">
+            <w:r>
+              <w:rPr>
+                <w:rStyle w:val="Hyperlink"/>
+                <w:rFonts w:eastAsia="Times New Roman"/>
+                <w:noProof/>
+              </w:rPr>
+              <w:t>4. Removing Duplicates</w:t>
+            </w:r>
+          </w:hyperlink>
+        </w:p>
+        <w:p>
+          <w:pPr>
+            <w:pStyle w:val="TOC2"/>
+            <w:tabs>
+              <w:tab w:val="right" w:leader="dot" w:pos="9350"/>
+            </w:tabs>
+            <w:rPr>
+              <w:rFonts w:eastAsiaTheme="minorEastAsia"/>
+              <w:noProof/>
+              <w:sz w:val="24"/>
+              <w:szCs w:val="24"/>
+              <w:lang w:bidi="te-IN"/>
+            </w:rPr>
+          </w:pPr>
+          <w:hyperlink w:anchor="_Toc171935634" w:history="1">
+            <w:r>
+              <w:rPr>
+                <w:rStyle w:val="Hyperlink"/>
+                <w:rFonts w:eastAsia="Times New Roman"/>
+                <w:noProof/>
+              </w:rPr>
+              <w:t>Conclusion</w:t>
+            </w:r>
+          </w:hyperlink>
+        </w:p>
+        <w:p>
+          <w:r>
+            <w:fldChar w:fldCharType="end"/>
+          </w:r>
+        </w:p>
+      </w:sdtContent>
+    </w:sdt>
+    <w:p>
+      <w:pPr>
+        <w:pStyle w:val="Heading2"/>
+        <w:rPr>
+          <w:rFonts w:eastAsia="Times New Roman"/>
+          <w:lang w:bidi="te-IN"/>
+        </w:rPr>
+      </w:pPr>
+      <w:bookmarkStart w:id="0" w:name="_Toc171935630"/>
+      <w:r>
+        <w:rPr>
+          <w:rFonts w:eastAsia="Times New Roman"/>
+          <w:lang w:bidi="te-IN"/>
+        </w:rPr>
+        <w:t>1. Removing Candidates with Blank Voting Information</w:t>
+      </w:r>
+      <w:bookmarkEnd w:id="0"/>
+    </w:p>
+    <w:p>
+      <w:pPr>
+        <w:spacing w:before="100" w:beforeAutospacing="1" w:after="100" w:afterAutospacing="1" w:line="240" w:lineRule="auto"/>
+        <w:rPr>
+          <w:rFonts w:eastAsia="Times New Roman" w:cstheme="minorHAnsi"/>
+          <w:kern w:val="0"/>
+          <w:sz w:val="24"/>
+          <w:szCs w:val="24"/>
+          <w:lang w:bidi="te-IN"/>
+          <w14:ligatures w14:val="none"/>
+        </w:rPr>
+      </w:pPr>
+      <w:r>
+        <w:rPr>
+          <w:rFonts w:eastAsia="Times New Roman" w:cstheme="minorHAnsi"/>
+          <w:b/>
+          <w:bCs/>
+          <w:kern w:val="0"/>
+          <w:sz w:val="24"/>
+          <w:szCs w:val="24"/>
+          <w:lang w:bidi="te-IN"/>
+          <w14:ligatures w14:val="none"/>
+        </w:rPr>
+        <w:t>Steps Followed</w:t>
+      </w:r>
+      <w:r>
+        <w:rPr>
+          <w:rFonts w:eastAsia="Times New Roman" w:cstheme="minorHAnsi"/>
+          <w:kern w:val="0"/>
+          <w:sz w:val="24"/>
+          <w:szCs w:val="24"/>
+          <w:lang w:bidi="te-IN"/>
+          <w14:ligatures w14:val="none"/>
+        </w:rPr>
+        <w:t xml:space="preserve">: </w:t>
+      </w:r>
+    </w:p>
     <w:p>
       <w:pPr>
         <w:pStyle w:val="ListParagraph"/>
         <w:numPr>
           <w:ilvl w:val="0"/>
-          <w:numId w:val="1"/>
+          <w:numId w:val="5"/>
         </w:numPr>
-      </w:pPr>
-      <w:r>
-        <w:t xml:space="preserve">17 candidates do not have any </w:t>
-      </w:r>
-      <w:r>
-        <w:t>voting</w:t>
-      </w:r>
-      <w:r>
-        <w:t xml:space="preserve"> information (Blank)</w:t>
-      </w:r>
-      <w:r>
-        <w:t xml:space="preserve">. </w:t>
-      </w:r>
-      <w:r>
-        <w:t xml:space="preserve"> The steps followed are:</w:t>
+        <w:spacing w:before="100" w:beforeAutospacing="1" w:after="100" w:afterAutospacing="1" w:line="240" w:lineRule="auto"/>
+        <w:rPr>
+          <w:rFonts w:eastAsia="Times New Roman" w:cstheme="minorHAnsi"/>
+          <w:kern w:val="0"/>
+          <w:sz w:val="24"/>
+          <w:szCs w:val="24"/>
+          <w:lang w:bidi="te-IN"/>
+          <w14:ligatures w14:val="none"/>
+        </w:rPr>
+      </w:pPr>
+      <w:r>
+        <w:rPr>
+          <w:rFonts w:eastAsia="Times New Roman" w:cstheme="minorHAnsi"/>
+          <w:b/>
+          <w:bCs/>
+          <w:kern w:val="0"/>
+          <w:sz w:val="24"/>
+          <w:szCs w:val="24"/>
+          <w:lang w:bidi="te-IN"/>
+          <w14:ligatures w14:val="none"/>
+        </w:rPr>
+        <w:t>Selected Filter Option</w:t>
+      </w:r>
+      <w:r>
+        <w:rPr>
+          <w:rFonts w:eastAsia="Times New Roman" w:cstheme="minorHAnsi"/>
+          <w:kern w:val="0"/>
+          <w:sz w:val="24"/>
+          <w:szCs w:val="24"/>
+          <w:lang w:bidi="te-IN"/>
+          <w14:ligatures w14:val="none"/>
+        </w:rPr>
+        <w:t xml:space="preserve">: Applied a filter to the dataset. </w:t>
+      </w:r>
+    </w:p>
+    <w:p>
+      <w:pPr>
+        <w:pStyle w:val="ListParagraph"/>
+        <w:numPr>
+          <w:ilvl w:val="0"/>
+          <w:numId w:val="5"/>
+        </w:numPr>
+        <w:spacing w:before="100" w:beforeAutospacing="1" w:after="100" w:afterAutospacing="1" w:line="240" w:lineRule="auto"/>
+        <w:rPr>
+          <w:rFonts w:eastAsia="Times New Roman" w:cstheme="minorHAnsi"/>
+          <w:kern w:val="0"/>
+          <w:sz w:val="24"/>
+          <w:szCs w:val="24"/>
+          <w:lang w:bidi="te-IN"/>
+          <w14:ligatures w14:val="none"/>
+        </w:rPr>
+      </w:pPr>
+      <w:r>
+        <w:rPr>
+          <w:rFonts w:eastAsia="Times New Roman" w:cstheme="minorHAnsi"/>
+          <w:b/>
+          <w:bCs/>
+          <w:kern w:val="0"/>
+          <w:sz w:val="24"/>
+          <w:szCs w:val="24"/>
+          <w:lang w:bidi="te-IN"/>
+          <w14:ligatures w14:val="none"/>
+        </w:rPr>
+        <w:t>Applied Filter on VOTES Column</w:t>
+      </w:r>
+      <w:r>
+        <w:rPr>
+          <w:rFonts w:eastAsia="Times New Roman" w:cstheme="minorHAnsi"/>
+          <w:kern w:val="0"/>
+          <w:sz w:val="24"/>
+          <w:szCs w:val="24"/>
+          <w:lang w:bidi="te-IN"/>
+          <w14:ligatures w14:val="none"/>
+        </w:rPr>
+        <w:t xml:space="preserve">: Set the filter criteria to identify rows where the VOTES column is blank. </w:t>
+      </w:r>
+    </w:p>
+    <w:p>
+      <w:pPr>
+        <w:pStyle w:val="ListParagraph"/>
+        <w:numPr>
+          <w:ilvl w:val="0"/>
+          <w:numId w:val="5"/>
+        </w:numPr>
+        <w:spacing w:before="100" w:beforeAutospacing="1" w:after="100" w:afterAutospacing="1" w:line="240" w:lineRule="auto"/>
+        <w:rPr>
+          <w:rFonts w:eastAsia="Times New Roman" w:cstheme="minorHAnsi"/>
+          <w:kern w:val="0"/>
+          <w:sz w:val="24"/>
+          <w:szCs w:val="24"/>
+          <w:lang w:bidi="te-IN"/>
+          <w14:ligatures w14:val="none"/>
+        </w:rPr>
+      </w:pPr>
+      <w:r>
+        <w:rPr>
+          <w:rFonts w:eastAsia="Times New Roman" w:cstheme="minorHAnsi"/>
+          <w:b/>
+          <w:bCs/>
+          <w:kern w:val="0"/>
+          <w:sz w:val="24"/>
+          <w:szCs w:val="24"/>
+          <w:lang w:bidi="te-IN"/>
+          <w14:ligatures w14:val="none"/>
+        </w:rPr>
+        <w:t>Selected the Filtered Records</w:t>
+      </w:r>
+      <w:r>
+        <w:rPr>
+          <w:rFonts w:eastAsia="Times New Roman" w:cstheme="minorHAnsi"/>
+          <w:kern w:val="0"/>
+          <w:sz w:val="24"/>
+          <w:szCs w:val="24"/>
+          <w:lang w:bidi="te-IN"/>
+          <w14:ligatures w14:val="none"/>
+        </w:rPr>
+        <w:t xml:space="preserve">: Highlighted the records that met the blank criteria. </w:t>
+      </w:r>
+    </w:p>
+    <w:p>
+      <w:pPr>
+        <w:pStyle w:val="ListParagraph"/>
+        <w:numPr>
+          <w:ilvl w:val="0"/>
+          <w:numId w:val="5"/>
+        </w:numPr>
+        <w:spacing w:before="100" w:beforeAutospacing="1" w:after="100" w:afterAutospacing="1" w:line="240" w:lineRule="auto"/>
+        <w:rPr>
+          <w:rFonts w:eastAsia="Times New Roman" w:cstheme="minorHAnsi"/>
+          <w:kern w:val="0"/>
+          <w:sz w:val="24"/>
+          <w:szCs w:val="24"/>
+          <w:lang w:bidi="te-IN"/>
+          <w14:ligatures w14:val="none"/>
+        </w:rPr>
+      </w:pPr>
+      <w:r>
+        <w:rPr>
+          <w:rFonts w:eastAsia="Times New Roman" w:cstheme="minorHAnsi"/>
+          <w:b/>
+          <w:bCs/>
+          <w:kern w:val="0"/>
+          <w:sz w:val="24"/>
+          <w:szCs w:val="24"/>
+          <w:lang w:bidi="te-IN"/>
+          <w14:ligatures w14:val="none"/>
+        </w:rPr>
+        <w:t>Deleted</w:t>
+      </w:r>
+      <w:r>
+        <w:rPr>
+          <w:rFonts w:eastAsia="Times New Roman" w:cstheme="minorHAnsi"/>
+          <w:kern w:val="0"/>
+          <w:sz w:val="24"/>
+          <w:szCs w:val="24"/>
+          <w:lang w:bidi="te-IN"/>
+          <w14:ligatures w14:val="none"/>
+        </w:rPr>
+        <w:t>: Removed the 17 candidates with blank voting information from the dataset.</w:t>
+      </w:r>
+    </w:p>
+    <w:p>
+      <w:pPr>
+        <w:pStyle w:val="Heading2"/>
+        <w:rPr>
+          <w:rFonts w:eastAsia="Times New Roman"/>
+          <w:lang w:bidi="te-IN"/>
+        </w:rPr>
+      </w:pPr>
+      <w:bookmarkStart w:id="1" w:name="_Toc171935631"/>
+      <w:r>
+        <w:rPr>
+          <w:rFonts w:eastAsia="Times New Roman"/>
+          <w:lang w:bidi="te-IN"/>
+        </w:rPr>
+        <w:t>2. Verification of NaN/Null/None Values</w:t>
+      </w:r>
+      <w:bookmarkEnd w:id="1"/>
+    </w:p>
+    <w:p>
+      <w:pPr>
+        <w:numPr>
+          <w:ilvl w:val="0"/>
+          <w:numId w:val="2"/>
+        </w:numPr>
+        <w:spacing w:before="100" w:beforeAutospacing="1" w:after="100" w:afterAutospacing="1" w:line="240" w:lineRule="auto"/>
+        <w:rPr>
+          <w:rFonts w:eastAsia="Times New Roman" w:cstheme="minorHAnsi"/>
+          <w:kern w:val="0"/>
+          <w:sz w:val="24"/>
+          <w:szCs w:val="24"/>
+          <w:lang w:bidi="te-IN"/>
+          <w14:ligatures w14:val="none"/>
+        </w:rPr>
+      </w:pPr>
+      <w:r>
+        <w:rPr>
+          <w:rFonts w:eastAsia="Times New Roman" w:cstheme="minorHAnsi"/>
+          <w:b/>
+          <w:bCs/>
+          <w:kern w:val="0"/>
+          <w:sz w:val="24"/>
+          <w:szCs w:val="24"/>
+          <w:lang w:bidi="te-IN"/>
+          <w14:ligatures w14:val="none"/>
+        </w:rPr>
+        <w:t>Observation</w:t>
+      </w:r>
+      <w:r>
+        <w:rPr>
+          <w:rFonts w:eastAsia="Times New Roman" w:cstheme="minorHAnsi"/>
+          <w:kern w:val="0"/>
+          <w:sz w:val="24"/>
+          <w:szCs w:val="24"/>
+          <w:lang w:bidi="te-IN"/>
+          <w14:ligatures w14:val="none"/>
+        </w:rPr>
+        <w:t>: No candidates had NaN, null, or None values in the VOTES column. This was verified before proceeding with further data cleanup.</w:t>
+      </w:r>
+    </w:p>
+    <w:p>
+      <w:pPr>
+        <w:pStyle w:val="Heading2"/>
+        <w:rPr>
+          <w:rFonts w:eastAsia="Times New Roman"/>
+          <w:lang w:bidi="te-IN"/>
+        </w:rPr>
+      </w:pPr>
+      <w:bookmarkStart w:id="2" w:name="_Toc171935632"/>
+      <w:r>
+        <w:rPr>
+          <w:rFonts w:eastAsia="Times New Roman"/>
+          <w:lang w:bidi="te-IN"/>
+        </w:rPr>
+        <w:t>3. Inclusion of NOTA as a Valid Candidate</w:t>
+      </w:r>
+      <w:bookmarkEnd w:id="2"/>
+    </w:p>
+    <w:p>
+      <w:pPr>
+        <w:numPr>
+          <w:ilvl w:val="0"/>
+          <w:numId w:val="3"/>
+        </w:numPr>
+        <w:spacing w:before="100" w:beforeAutospacing="1" w:after="100" w:afterAutospacing="1" w:line="240" w:lineRule="auto"/>
+        <w:rPr>
+          <w:rFonts w:eastAsia="Times New Roman" w:cstheme="minorHAnsi"/>
+          <w:kern w:val="0"/>
+          <w:sz w:val="24"/>
+          <w:szCs w:val="24"/>
+          <w:lang w:bidi="te-IN"/>
+          <w14:ligatures w14:val="none"/>
+        </w:rPr>
+      </w:pPr>
+      <w:r>
+        <w:rPr>
+          <w:rFonts w:eastAsia="Times New Roman" w:cstheme="minorHAnsi"/>
+          <w:b/>
+          <w:bCs/>
+          <w:kern w:val="0"/>
+          <w:sz w:val="24"/>
+          <w:szCs w:val="24"/>
+          <w:lang w:bidi="te-IN"/>
+          <w14:ligatures w14:val="none"/>
+        </w:rPr>
+        <w:t>Consideration</w:t>
+      </w:r>
+      <w:r>
+        <w:rPr>
+          <w:rFonts w:eastAsia="Times New Roman" w:cstheme="minorHAnsi"/>
+          <w:kern w:val="0"/>
+          <w:sz w:val="24"/>
+          <w:szCs w:val="24"/>
+          <w:lang w:bidi="te-IN"/>
+          <w14:ligatures w14:val="none"/>
+        </w:rPr>
+        <w:t>: NOTA (None of the Above) votes are treated as valid entries in the dataset, ensuring that these votes are considered in the analysis.</w:t>
+      </w:r>
+    </w:p>
+    <w:p>
+      <w:pPr>
+        <w:pStyle w:val="Heading2"/>
+        <w:rPr>
+          <w:rFonts w:eastAsia="Times New Roman"/>
+          <w:lang w:bidi="te-IN"/>
+        </w:rPr>
+      </w:pPr>
+      <w:bookmarkStart w:id="3" w:name="_Toc171935633"/>
+      <w:r>
+        <w:rPr>
+          <w:rFonts w:eastAsia="Times New Roman"/>
+          <w:lang w:bidi="te-IN"/>
+        </w:rPr>
+        <w:t>4. Removing Duplicates</w:t>
+      </w:r>
+      <w:bookmarkEnd w:id="3"/>
+    </w:p>
+    <w:p>
+      <w:pPr>
+        <w:spacing w:before="100" w:beforeAutospacing="1" w:after="100" w:afterAutospacing="1" w:line="240" w:lineRule="auto"/>
+        <w:rPr>
+          <w:rFonts w:eastAsia="Times New Roman" w:cstheme="minorHAnsi"/>
+          <w:kern w:val="0"/>
+          <w:sz w:val="24"/>
+          <w:szCs w:val="24"/>
+          <w:lang w:bidi="te-IN"/>
+          <w14:ligatures w14:val="none"/>
+        </w:rPr>
+      </w:pPr>
+      <w:r>
+        <w:rPr>
+          <w:rFonts w:eastAsia="Times New Roman" w:cstheme="minorHAnsi"/>
+          <w:b/>
+          <w:bCs/>
+          <w:kern w:val="0"/>
+          <w:sz w:val="24"/>
+          <w:szCs w:val="24"/>
+          <w:lang w:bidi="te-IN"/>
+          <w14:ligatures w14:val="none"/>
+        </w:rPr>
+        <w:t>Steps Followed</w:t>
+      </w:r>
+      <w:r>
+        <w:rPr>
+          <w:rFonts w:eastAsia="Times New Roman" w:cstheme="minorHAnsi"/>
+          <w:kern w:val="0"/>
+          <w:sz w:val="24"/>
+          <w:szCs w:val="24"/>
+          <w:lang w:bidi="te-IN"/>
+          <w14:ligatures w14:val="none"/>
+        </w:rPr>
+        <w:t xml:space="preserve">: </w:t>
+      </w:r>
+    </w:p>
+    <w:p>
+      <w:pPr>
+        <w:pStyle w:val="ListParagraph"/>
+        <w:numPr>
+          <w:ilvl w:val="0"/>
+          <w:numId w:val="7"/>
+        </w:numPr>
+        <w:spacing w:before="100" w:beforeAutospacing="1" w:after="100" w:afterAutospacing="1" w:line="240" w:lineRule="auto"/>
+        <w:rPr>
+          <w:rFonts w:eastAsia="Times New Roman" w:cstheme="minorHAnsi"/>
+          <w:kern w:val="0"/>
+          <w:sz w:val="24"/>
+          <w:szCs w:val="24"/>
+          <w:lang w:bidi="te-IN"/>
+          <w14:ligatures w14:val="none"/>
+        </w:rPr>
+      </w:pPr>
+      <w:r>
+        <w:rPr>
+          <w:rFonts w:eastAsia="Times New Roman" w:cstheme="minorHAnsi"/>
+          <w:b/>
+          <w:bCs/>
+          <w:kern w:val="0"/>
+          <w:sz w:val="24"/>
+          <w:szCs w:val="24"/>
+          <w:lang w:bidi="te-IN"/>
+          <w14:ligatures w14:val="none"/>
+        </w:rPr>
+        <w:t>Selected Columns for Duplicate Check</w:t>
+      </w:r>
+      <w:r>
+        <w:rPr>
+          <w:rFonts w:eastAsia="Times New Roman" w:cstheme="minorHAnsi"/>
+          <w:kern w:val="0"/>
+          <w:sz w:val="24"/>
+          <w:szCs w:val="24"/>
+          <w:lang w:bidi="te-IN"/>
+          <w14:ligatures w14:val="none"/>
+        </w:rPr>
+        <w:t xml:space="preserve">: Focused on the following columns, excluding 'Unnamed: 0' due to its unique values: </w:t>
       </w:r>
     </w:p>
     <w:p>
@@ -31,11 +616,28 @@
         <w:pStyle w:val="ListParagraph"/>
         <w:numPr>
           <w:ilvl w:val="1"/>
-          <w:numId w:val="1"/>
+          <w:numId w:val="2"/>
         </w:numPr>
-      </w:pPr>
-      <w:r>
-        <w:t>Selected Filter option</w:t>
+        <w:spacing w:before="100" w:beforeAutospacing="1" w:after="100" w:afterAutospacing="1" w:line="240" w:lineRule="auto"/>
+        <w:rPr>
+          <w:rFonts w:eastAsia="Times New Roman" w:cstheme="minorHAnsi"/>
+          <w:kern w:val="0"/>
+          <w:sz w:val="24"/>
+          <w:szCs w:val="24"/>
+          <w:lang w:bidi="te-IN"/>
+          <w14:ligatures w14:val="none"/>
+        </w:rPr>
+      </w:pPr>
+      <w:r>
+        <w:rPr>
+          <w:rFonts w:eastAsia="Times New Roman" w:cstheme="minorHAnsi"/>
+          <w:kern w:val="0"/>
+          <w:sz w:val="24"/>
+          <w:szCs w:val="24"/>
+          <w:lang w:bidi="te-IN"/>
+          <w14:ligatures w14:val="none"/>
+        </w:rPr>
+        <w:t xml:space="preserve">ST_NAME (State Name) </w:t>
       </w:r>
     </w:p>
     <w:p>
@@ -43,11 +645,28 @@
         <w:pStyle w:val="ListParagraph"/>
         <w:numPr>
           <w:ilvl w:val="1"/>
-          <w:numId w:val="1"/>
+          <w:numId w:val="2"/>
         </w:numPr>
-      </w:pPr>
-      <w:r>
-        <w:t>Applied filter on VOTES column with Blank criteria</w:t>
+        <w:spacing w:before="100" w:beforeAutospacing="1" w:after="100" w:afterAutospacing="1" w:line="240" w:lineRule="auto"/>
+        <w:rPr>
+          <w:rFonts w:eastAsia="Times New Roman" w:cstheme="minorHAnsi"/>
+          <w:kern w:val="0"/>
+          <w:sz w:val="24"/>
+          <w:szCs w:val="24"/>
+          <w:lang w:bidi="te-IN"/>
+          <w14:ligatures w14:val="none"/>
+        </w:rPr>
+      </w:pPr>
+      <w:r>
+        <w:rPr>
+          <w:rFonts w:eastAsia="Times New Roman" w:cstheme="minorHAnsi"/>
+          <w:kern w:val="0"/>
+          <w:sz w:val="24"/>
+          <w:szCs w:val="24"/>
+          <w:lang w:bidi="te-IN"/>
+          <w14:ligatures w14:val="none"/>
+        </w:rPr>
+        <w:t xml:space="preserve">YEAR (Election Year) </w:t>
       </w:r>
     </w:p>
     <w:p>
@@ -55,11 +674,28 @@
         <w:pStyle w:val="ListParagraph"/>
         <w:numPr>
           <w:ilvl w:val="1"/>
-          <w:numId w:val="1"/>
+          <w:numId w:val="2"/>
         </w:numPr>
-      </w:pPr>
-      <w:r>
-        <w:t>Selected the filtered records</w:t>
+        <w:spacing w:before="100" w:beforeAutospacing="1" w:after="100" w:afterAutospacing="1" w:line="240" w:lineRule="auto"/>
+        <w:rPr>
+          <w:rFonts w:eastAsia="Times New Roman" w:cstheme="minorHAnsi"/>
+          <w:kern w:val="0"/>
+          <w:sz w:val="24"/>
+          <w:szCs w:val="24"/>
+          <w:lang w:bidi="te-IN"/>
+          <w14:ligatures w14:val="none"/>
+        </w:rPr>
+      </w:pPr>
+      <w:r>
+        <w:rPr>
+          <w:rFonts w:eastAsia="Times New Roman" w:cstheme="minorHAnsi"/>
+          <w:kern w:val="0"/>
+          <w:sz w:val="24"/>
+          <w:szCs w:val="24"/>
+          <w:lang w:bidi="te-IN"/>
+          <w14:ligatures w14:val="none"/>
+        </w:rPr>
+        <w:t xml:space="preserve">AC (Assembly Constituency) </w:t>
       </w:r>
     </w:p>
     <w:p>
@@ -67,11 +703,174 @@
         <w:pStyle w:val="ListParagraph"/>
         <w:numPr>
           <w:ilvl w:val="1"/>
-          <w:numId w:val="1"/>
+          <w:numId w:val="2"/>
         </w:numPr>
-      </w:pPr>
-      <w:r>
-        <w:t>Deleted</w:t>
+        <w:spacing w:before="100" w:beforeAutospacing="1" w:after="100" w:afterAutospacing="1" w:line="240" w:lineRule="auto"/>
+        <w:rPr>
+          <w:rFonts w:eastAsia="Times New Roman" w:cstheme="minorHAnsi"/>
+          <w:kern w:val="0"/>
+          <w:sz w:val="24"/>
+          <w:szCs w:val="24"/>
+          <w:lang w:bidi="te-IN"/>
+          <w14:ligatures w14:val="none"/>
+        </w:rPr>
+      </w:pPr>
+      <w:r>
+        <w:rPr>
+          <w:rFonts w:eastAsia="Times New Roman" w:cstheme="minorHAnsi"/>
+          <w:kern w:val="0"/>
+          <w:sz w:val="24"/>
+          <w:szCs w:val="24"/>
+          <w:lang w:bidi="te-IN"/>
+          <w14:ligatures w14:val="none"/>
+        </w:rPr>
+        <w:t xml:space="preserve">CANDIDATE (Candidate Name) </w:t>
+      </w:r>
+    </w:p>
+    <w:p>
+      <w:pPr>
+        <w:pStyle w:val="ListParagraph"/>
+        <w:numPr>
+          <w:ilvl w:val="1"/>
+          <w:numId w:val="2"/>
+        </w:numPr>
+        <w:spacing w:before="100" w:beforeAutospacing="1" w:after="100" w:afterAutospacing="1" w:line="240" w:lineRule="auto"/>
+        <w:rPr>
+          <w:rFonts w:eastAsia="Times New Roman" w:cstheme="minorHAnsi"/>
+          <w:kern w:val="0"/>
+          <w:sz w:val="24"/>
+          <w:szCs w:val="24"/>
+          <w:lang w:bidi="te-IN"/>
+          <w14:ligatures w14:val="none"/>
+        </w:rPr>
+      </w:pPr>
+      <w:r>
+        <w:rPr>
+          <w:rFonts w:eastAsia="Times New Roman" w:cstheme="minorHAnsi"/>
+          <w:kern w:val="0"/>
+          <w:sz w:val="24"/>
+          <w:szCs w:val="24"/>
+          <w:lang w:bidi="te-IN"/>
+          <w14:ligatures w14:val="none"/>
+        </w:rPr>
+        <w:lastRenderedPageBreak/>
+        <w:t xml:space="preserve">SEX (Gender) </w:t>
+      </w:r>
+    </w:p>
+    <w:p>
+      <w:pPr>
+        <w:pStyle w:val="ListParagraph"/>
+        <w:numPr>
+          <w:ilvl w:val="1"/>
+          <w:numId w:val="2"/>
+        </w:numPr>
+        <w:spacing w:before="100" w:beforeAutospacing="1" w:after="100" w:afterAutospacing="1" w:line="240" w:lineRule="auto"/>
+        <w:rPr>
+          <w:rFonts w:eastAsia="Times New Roman" w:cstheme="minorHAnsi"/>
+          <w:kern w:val="0"/>
+          <w:sz w:val="24"/>
+          <w:szCs w:val="24"/>
+          <w:lang w:bidi="te-IN"/>
+          <w14:ligatures w14:val="none"/>
+        </w:rPr>
+      </w:pPr>
+      <w:r>
+        <w:rPr>
+          <w:rFonts w:eastAsia="Times New Roman" w:cstheme="minorHAnsi"/>
+          <w:kern w:val="0"/>
+          <w:sz w:val="24"/>
+          <w:szCs w:val="24"/>
+          <w:lang w:bidi="te-IN"/>
+          <w14:ligatures w14:val="none"/>
+        </w:rPr>
+        <w:t xml:space="preserve">AGE (Age) </w:t>
+      </w:r>
+    </w:p>
+    <w:p>
+      <w:pPr>
+        <w:pStyle w:val="ListParagraph"/>
+        <w:numPr>
+          <w:ilvl w:val="1"/>
+          <w:numId w:val="2"/>
+        </w:numPr>
+        <w:spacing w:before="100" w:beforeAutospacing="1" w:after="100" w:afterAutospacing="1" w:line="240" w:lineRule="auto"/>
+        <w:rPr>
+          <w:rFonts w:eastAsia="Times New Roman" w:cstheme="minorHAnsi"/>
+          <w:kern w:val="0"/>
+          <w:sz w:val="24"/>
+          <w:szCs w:val="24"/>
+          <w:lang w:bidi="te-IN"/>
+          <w14:ligatures w14:val="none"/>
+        </w:rPr>
+      </w:pPr>
+      <w:r>
+        <w:rPr>
+          <w:rFonts w:eastAsia="Times New Roman" w:cstheme="minorHAnsi"/>
+          <w:kern w:val="0"/>
+          <w:sz w:val="24"/>
+          <w:szCs w:val="24"/>
+          <w:lang w:bidi="te-IN"/>
+          <w14:ligatures w14:val="none"/>
+        </w:rPr>
+        <w:t xml:space="preserve">CATEGORY (Category) </w:t>
+      </w:r>
+    </w:p>
+    <w:p>
+      <w:pPr>
+        <w:pStyle w:val="ListParagraph"/>
+        <w:numPr>
+          <w:ilvl w:val="1"/>
+          <w:numId w:val="2"/>
+        </w:numPr>
+        <w:spacing w:before="100" w:beforeAutospacing="1" w:after="100" w:afterAutospacing="1" w:line="240" w:lineRule="auto"/>
+        <w:rPr>
+          <w:rFonts w:eastAsia="Times New Roman" w:cstheme="minorHAnsi"/>
+          <w:kern w:val="0"/>
+          <w:sz w:val="24"/>
+          <w:szCs w:val="24"/>
+          <w:lang w:bidi="te-IN"/>
+          <w14:ligatures w14:val="none"/>
+        </w:rPr>
+      </w:pPr>
+      <w:r>
+        <w:rPr>
+          <w:rFonts w:eastAsia="Times New Roman" w:cstheme="minorHAnsi"/>
+          <w:kern w:val="0"/>
+          <w:sz w:val="24"/>
+          <w:szCs w:val="24"/>
+          <w:lang w:bidi="te-IN"/>
+          <w14:ligatures w14:val="none"/>
+        </w:rPr>
+        <w:t xml:space="preserve">PARTY (Political Party) </w:t>
+      </w:r>
+    </w:p>
+    <w:p>
+      <w:pPr>
+        <w:pStyle w:val="ListParagraph"/>
+        <w:numPr>
+          <w:ilvl w:val="1"/>
+          <w:numId w:val="2"/>
+        </w:numPr>
+        <w:spacing w:before="100" w:beforeAutospacing="1" w:after="100" w:afterAutospacing="1" w:line="240" w:lineRule="auto"/>
+        <w:rPr>
+          <w:rFonts w:eastAsia="Times New Roman" w:cstheme="minorHAnsi"/>
+          <w:kern w:val="0"/>
+          <w:sz w:val="24"/>
+          <w:szCs w:val="24"/>
+          <w:lang w:bidi="te-IN"/>
+          <w14:ligatures w14:val="none"/>
+        </w:rPr>
+      </w:pPr>
+      <w:r>
+        <w:rPr>
+          <w:rFonts w:eastAsia="Times New Roman" w:cstheme="minorHAnsi"/>
+          <w:kern w:val="0"/>
+          <w:sz w:val="24"/>
+          <w:szCs w:val="24"/>
+          <w:lang w:bidi="te-IN"/>
+          <w14:ligatures w14:val="none"/>
+        </w:rPr>
+        <w:t xml:space="preserve">VOTES (Vote Count) </w:t>
       </w:r>
     </w:p>
     <w:p>
@@ -79,25 +878,41 @@
         <w:pStyle w:val="ListParagraph"/>
         <w:numPr>
           <w:ilvl w:val="0"/>
-          <w:numId w:val="1"/>
+          <w:numId w:val="7"/>
         </w:numPr>
-      </w:pPr>
-      <w:r>
-        <w:t>No candidates have</w:t>
-      </w:r>
-      <w:r>
-        <w:t xml:space="preserve"> vote values as </w:t>
-      </w:r>
-      <w:proofErr w:type="spellStart"/>
-      <w:r>
-        <w:t>NaN</w:t>
-      </w:r>
-      <w:proofErr w:type="spellEnd"/>
-      <w:r>
-        <w:t>/null/None</w:t>
-      </w:r>
-      <w:r>
-        <w:t>.</w:t>
+        <w:spacing w:before="100" w:beforeAutospacing="1" w:after="100" w:afterAutospacing="1" w:line="240" w:lineRule="auto"/>
+        <w:rPr>
+          <w:rFonts w:eastAsia="Times New Roman" w:cstheme="minorHAnsi"/>
+          <w:kern w:val="0"/>
+          <w:sz w:val="24"/>
+          <w:szCs w:val="24"/>
+          <w:lang w:bidi="te-IN"/>
+          <w14:ligatures w14:val="none"/>
+        </w:rPr>
+      </w:pPr>
+      <w:r>
+        <w:rPr>
+          <w:rFonts w:eastAsia="Times New Roman" w:cstheme="minorHAnsi"/>
+          <w:b/>
+          <w:bCs/>
+          <w:kern w:val="0"/>
+          <w:sz w:val="24"/>
+          <w:szCs w:val="24"/>
+          <w:lang w:bidi="te-IN"/>
+          <w14:ligatures w14:val="none"/>
+        </w:rPr>
+        <w:t>Selected Data Tab</w:t>
+      </w:r>
+      <w:r>
+        <w:rPr>
+          <w:rFonts w:eastAsia="Times New Roman" w:cstheme="minorHAnsi"/>
+          <w:kern w:val="0"/>
+          <w:sz w:val="24"/>
+          <w:szCs w:val="24"/>
+          <w:lang w:bidi="te-IN"/>
+          <w14:ligatures w14:val="none"/>
+        </w:rPr>
+        <w:t xml:space="preserve">: Navigated to the Data tab in the data processing tool. </w:t>
       </w:r>
     </w:p>
     <w:p>
@@ -105,182 +920,87 @@
         <w:pStyle w:val="ListParagraph"/>
         <w:numPr>
           <w:ilvl w:val="0"/>
-          <w:numId w:val="1"/>
+          <w:numId w:val="7"/>
         </w:numPr>
-      </w:pPr>
-      <w:r>
-        <w:t>Considering NOTA as a valid candidate</w:t>
+        <w:spacing w:before="100" w:beforeAutospacing="1" w:after="100" w:afterAutospacing="1" w:line="240" w:lineRule="auto"/>
+        <w:rPr>
+          <w:rFonts w:eastAsia="Times New Roman" w:cstheme="minorHAnsi"/>
+          <w:kern w:val="0"/>
+          <w:sz w:val="24"/>
+          <w:szCs w:val="24"/>
+          <w:lang w:bidi="te-IN"/>
+          <w14:ligatures w14:val="none"/>
+        </w:rPr>
+      </w:pPr>
+      <w:r>
+        <w:rPr>
+          <w:rFonts w:eastAsia="Times New Roman" w:cstheme="minorHAnsi"/>
+          <w:b/>
+          <w:bCs/>
+          <w:kern w:val="0"/>
+          <w:sz w:val="24"/>
+          <w:szCs w:val="24"/>
+          <w:lang w:bidi="te-IN"/>
+          <w14:ligatures w14:val="none"/>
+        </w:rPr>
+        <w:t>Selected 'Remove Duplicates' Ribbon</w:t>
+      </w:r>
+      <w:r>
+        <w:rPr>
+          <w:rFonts w:eastAsia="Times New Roman" w:cstheme="minorHAnsi"/>
+          <w:kern w:val="0"/>
+          <w:sz w:val="24"/>
+          <w:szCs w:val="24"/>
+          <w:lang w:bidi="te-IN"/>
+          <w14:ligatures w14:val="none"/>
+        </w:rPr>
+        <w:t>: Used the 'Remove Duplicates' function to eliminate 146 duplicate records from the dataset.</w:t>
       </w:r>
     </w:p>
     <w:p>
       <w:pPr>
-        <w:pStyle w:val="ListParagraph"/>
-        <w:numPr>
-          <w:ilvl w:val="0"/>
-          <w:numId w:val="1"/>
-        </w:numPr>
-      </w:pPr>
-      <w:r>
-        <w:t>Removed 146 duplicates. The steps followed are:</w:t>
-      </w:r>
+        <w:pStyle w:val="Heading2"/>
+        <w:rPr>
+          <w:rFonts w:eastAsia="Times New Roman"/>
+          <w:lang w:bidi="te-IN"/>
+        </w:rPr>
+      </w:pPr>
+      <w:bookmarkStart w:id="4" w:name="_Toc171935634"/>
+      <w:r>
+        <w:rPr>
+          <w:rFonts w:eastAsia="Times New Roman"/>
+          <w:lang w:bidi="te-IN"/>
+        </w:rPr>
+        <w:t>Conclusion</w:t>
+      </w:r>
+      <w:bookmarkEnd w:id="4"/>
     </w:p>
     <w:p>
       <w:pPr>
-        <w:pStyle w:val="ListParagraph"/>
-        <w:numPr>
-          <w:ilvl w:val="1"/>
-          <w:numId w:val="1"/>
-        </w:numPr>
-      </w:pPr>
-      <w:r>
-        <w:t xml:space="preserve">Selected the following columns (Ignored </w:t>
-      </w:r>
-      <w:r>
-        <w:t>Unnamed: 0</w:t>
-      </w:r>
-      <w:r>
-        <w:t xml:space="preserve"> column since they are unique values)</w:t>
-      </w:r>
-    </w:p>
-    <w:p>
-      <w:pPr>
-        <w:pStyle w:val="ListParagraph"/>
-        <w:numPr>
-          <w:ilvl w:val="2"/>
-          <w:numId w:val="1"/>
-        </w:numPr>
-      </w:pPr>
-      <w:r>
-        <w:t>ST_NAME</w:t>
-      </w:r>
-    </w:p>
-    <w:p>
-      <w:pPr>
-        <w:pStyle w:val="ListParagraph"/>
-        <w:numPr>
-          <w:ilvl w:val="2"/>
-          <w:numId w:val="1"/>
-        </w:numPr>
-      </w:pPr>
-      <w:r>
-        <w:t>YEAR</w:t>
-      </w:r>
-    </w:p>
-    <w:p>
-      <w:pPr>
-        <w:pStyle w:val="ListParagraph"/>
-        <w:numPr>
-          <w:ilvl w:val="2"/>
-          <w:numId w:val="1"/>
-        </w:numPr>
-      </w:pPr>
-      <w:r>
-        <w:t>AC</w:t>
-      </w:r>
-    </w:p>
-    <w:p>
-      <w:pPr>
-        <w:pStyle w:val="ListParagraph"/>
-        <w:numPr>
-          <w:ilvl w:val="2"/>
-          <w:numId w:val="1"/>
-        </w:numPr>
-      </w:pPr>
-      <w:r>
-        <w:t>CANDIDATE</w:t>
-      </w:r>
-    </w:p>
-    <w:p>
-      <w:pPr>
-        <w:pStyle w:val="ListParagraph"/>
-        <w:numPr>
-          <w:ilvl w:val="2"/>
-          <w:numId w:val="1"/>
-        </w:numPr>
-      </w:pPr>
-      <w:r>
-        <w:t>SEX</w:t>
-      </w:r>
-    </w:p>
-    <w:p>
-      <w:pPr>
-        <w:pStyle w:val="ListParagraph"/>
-        <w:numPr>
-          <w:ilvl w:val="2"/>
-          <w:numId w:val="1"/>
-        </w:numPr>
-      </w:pPr>
-      <w:r>
-        <w:t>AGE</w:t>
-      </w:r>
-    </w:p>
-    <w:p>
-      <w:pPr>
-        <w:pStyle w:val="ListParagraph"/>
-        <w:numPr>
-          <w:ilvl w:val="2"/>
-          <w:numId w:val="1"/>
-        </w:numPr>
-      </w:pPr>
-      <w:r>
-        <w:t>CATEGORY</w:t>
-      </w:r>
-    </w:p>
-    <w:p>
-      <w:pPr>
-        <w:pStyle w:val="ListParagraph"/>
-        <w:numPr>
-          <w:ilvl w:val="2"/>
-          <w:numId w:val="1"/>
-        </w:numPr>
-      </w:pPr>
-      <w:r>
-        <w:t>PARTY</w:t>
-      </w:r>
-    </w:p>
-    <w:p>
-      <w:pPr>
-        <w:pStyle w:val="ListParagraph"/>
-        <w:numPr>
-          <w:ilvl w:val="2"/>
-          <w:numId w:val="1"/>
-        </w:numPr>
-      </w:pPr>
-      <w:r>
-        <w:t>VOTES</w:t>
-      </w:r>
-    </w:p>
-    <w:p>
-      <w:pPr>
-        <w:pStyle w:val="ListParagraph"/>
-        <w:numPr>
-          <w:ilvl w:val="1"/>
-          <w:numId w:val="1"/>
-        </w:numPr>
-      </w:pPr>
-      <w:r>
-        <w:t>Selected Data tab</w:t>
-      </w:r>
-    </w:p>
-    <w:p>
-      <w:pPr>
-        <w:pStyle w:val="ListParagraph"/>
-        <w:numPr>
-          <w:ilvl w:val="1"/>
-          <w:numId w:val="1"/>
-        </w:numPr>
-      </w:pPr>
-      <w:r>
-        <w:t>Selected ‘Remove duplicates’ ribbon</w:t>
-      </w:r>
-    </w:p>
-    <w:p>
-      <w:pPr>
-        <w:pStyle w:val="ListParagraph"/>
-      </w:pPr>
+        <w:spacing w:before="100" w:beforeAutospacing="1" w:after="100" w:afterAutospacing="1" w:line="240" w:lineRule="auto"/>
+        <w:rPr>
+          <w:rFonts w:eastAsia="Times New Roman" w:cstheme="minorHAnsi"/>
+          <w:kern w:val="0"/>
+          <w:sz w:val="24"/>
+          <w:szCs w:val="24"/>
+          <w:lang w:bidi="te-IN"/>
+          <w14:ligatures w14:val="none"/>
+        </w:rPr>
+      </w:pPr>
+      <w:r>
+        <w:rPr>
+          <w:rFonts w:eastAsia="Times New Roman" w:cstheme="minorHAnsi"/>
+          <w:kern w:val="0"/>
+          <w:sz w:val="24"/>
+          <w:szCs w:val="24"/>
+          <w:lang w:bidi="te-IN"/>
+          <w14:ligatures w14:val="none"/>
+        </w:rPr>
+        <w:t>The data cleanup strategy ensures that the dataset is accurate, complete, and free of redundancies. By removing records with blank voting information, verifying the absence of NaN/null/None values, including NOTA as a valid candidate, and eliminating duplicate records, the dataset is prepared for robust analysis and reliable insights into election voting patterns.</w:t>
+      </w:r>
     </w:p>
     <w:sectPr>
-      <w:headerReference w:type="default" r:id="rId7"/>
+      <w:headerReference w:type="default" r:id="rId8"/>
       <w:pgSz w:w="12240" w:h="15840"/>
       <w:pgMar w:top="1440" w:right="1440" w:bottom="1440" w:left="1440" w:header="720" w:footer="720" w:gutter="0"/>
       <w:cols w:space="720"/>
@@ -344,26 +1064,31 @@
 <w:hdr xmlns:wpc="http://schemas.microsoft.com/office/word/2010/wordprocessingCanvas" xmlns:cx="http://schemas.microsoft.com/office/drawing/2014/chartex" xmlns:cx1="http://schemas.microsoft.com/office/drawing/2015/9/8/chartex" xmlns:cx2="http://schemas.microsoft.com/office/drawing/2015/10/21/chartex" xmlns:cx3="http://schemas.microsoft.com/office/drawing/2016/5/9/chartex" xmlns:cx4="http://schemas.microsoft.com/office/drawing/2016/5/10/chartex" xmlns:cx5="http://schemas.microsoft.com/office/drawing/2016/5/11/chartex" xmlns:cx6="http://schemas.microsoft.com/office/drawing/2016/5/12/chartex" xmlns:cx7="http://schemas.microsoft.com/office/drawing/2016/5/13/chartex" xmlns:cx8="http://schemas.microsoft.com/office/drawing/2016/5/14/chartex" xmlns:mc="http://schemas.openxmlformats.org/markup-compatibility/2006" xmlns:aink="http://schemas.microsoft.com/office/drawing/2016/ink" xmlns:am3d="http://schemas.microsoft.com/office/drawing/2017/model3d" xmlns:o="urn:schemas-microsoft-com:office:office" xmlns:oel="http://schemas.microsoft.com/office/2019/extlst" xmlns:r="http://schemas.openxmlformats.org/officeDocument/2006/relationships" xmlns:m="http://schemas.openxmlformats.org/officeDocument/2006/math" xmlns:v="urn:schemas-microsoft-com:vml" xmlns:wp14="http://schemas.microsoft.com/office/word/2010/wordprocessingDrawing" xmlns:wp="http://schemas.openxmlformats.org/drawingml/2006/wordprocessingDrawing" xmlns:w10="urn:schemas-microsoft-com:office:word" xmlns:w="http://schemas.openxmlformats.org/wordprocessingml/2006/main" xmlns:w14="http://schemas.microsoft.com/office/word/2010/wordml" xmlns:w15="http://schemas.microsoft.com/office/word/2012/wordml" xmlns:w16cex="http://schemas.microsoft.com/office/word/2018/wordml/cex" xmlns:w16cid="http://schemas.microsoft.com/office/word/2016/wordml/cid" xmlns:w16="http://schemas.microsoft.com/office/word/2018/wordml" xmlns:w16du="http://schemas.microsoft.com/office/word/2023/wordml/word16du" xmlns:w16sdtdh="http://schemas.microsoft.com/office/word/2020/wordml/sdtdatahash" xmlns:w16se="http://schemas.microsoft.com/office/word/2015/wordml/symex" xmlns:wpg="http://schemas.microsoft.com/office/word/2010/wordprocessingGroup" xmlns:wpi="http://schemas.microsoft.com/office/word/2010/wordprocessingInk" xmlns:wne="http://schemas.microsoft.com/office/word/2006/wordml" xmlns:wps="http://schemas.microsoft.com/office/word/2010/wordprocessingShape" mc:Ignorable="w14 w15 w16se w16cid w16 w16cex w16sdtdh w16du wp14">
   <w:p>
     <w:pPr>
-      <w:pStyle w:val="Header"/>
-      <w:jc w:val="center"/>
+      <w:spacing w:before="100" w:beforeAutospacing="1" w:after="100" w:afterAutospacing="1" w:line="240" w:lineRule="auto"/>
+      <w:outlineLvl w:val="1"/>
       <w:rPr>
-        <w:sz w:val="40"/>
-        <w:szCs w:val="40"/>
+        <w:rFonts w:eastAsia="Times New Roman" w:cstheme="minorHAnsi"/>
+        <w:b/>
+        <w:bCs/>
+        <w:kern w:val="0"/>
+        <w:sz w:val="36"/>
+        <w:szCs w:val="36"/>
+        <w:lang w:bidi="te-IN"/>
+        <w14:ligatures w14:val="none"/>
       </w:rPr>
     </w:pPr>
     <w:r>
       <w:rPr>
-        <w:sz w:val="40"/>
-        <w:szCs w:val="40"/>
+        <w:rFonts w:eastAsia="Times New Roman" w:cstheme="minorHAnsi"/>
+        <w:b/>
+        <w:bCs/>
+        <w:kern w:val="0"/>
+        <w:sz w:val="36"/>
+        <w:szCs w:val="36"/>
+        <w:lang w:bidi="te-IN"/>
+        <w14:ligatures w14:val="none"/>
       </w:rPr>
-      <w:t xml:space="preserve">Q1 - </w:t>
-    </w:r>
-    <w:r>
-      <w:rPr>
-        <w:sz w:val="40"/>
-        <w:szCs w:val="40"/>
-      </w:rPr>
-      <w:t>Data cleanup strategy</w:t>
+      <w:t>Data Cleanup Strategy for Election Candidate Voting Information</w:t>
     </w:r>
   </w:p>
 </w:hdr>
@@ -372,6 +1097,564 @@
 <file path=word/numbering.xml><?xml version="1.0" encoding="utf-8"?>
 <w:numbering xmlns:wpc="http://schemas.microsoft.com/office/word/2010/wordprocessingCanvas" xmlns:cx="http://schemas.microsoft.com/office/drawing/2014/chartex" xmlns:cx1="http://schemas.microsoft.com/office/drawing/2015/9/8/chartex" xmlns:cx2="http://schemas.microsoft.com/office/drawing/2015/10/21/chartex" xmlns:cx3="http://schemas.microsoft.com/office/drawing/2016/5/9/chartex" xmlns:cx4="http://schemas.microsoft.com/office/drawing/2016/5/10/chartex" xmlns:cx5="http://schemas.microsoft.com/office/drawing/2016/5/11/chartex" xmlns:cx6="http://schemas.microsoft.com/office/drawing/2016/5/12/chartex" xmlns:cx7="http://schemas.microsoft.com/office/drawing/2016/5/13/chartex" xmlns:cx8="http://schemas.microsoft.com/office/drawing/2016/5/14/chartex" xmlns:mc="http://schemas.openxmlformats.org/markup-compatibility/2006" xmlns:aink="http://schemas.microsoft.com/office/drawing/2016/ink" xmlns:am3d="http://schemas.microsoft.com/office/drawing/2017/model3d" xmlns:o="urn:schemas-microsoft-com:office:office" xmlns:oel="http://schemas.microsoft.com/office/2019/extlst" xmlns:r="http://schemas.openxmlformats.org/officeDocument/2006/relationships" xmlns:m="http://schemas.openxmlformats.org/officeDocument/2006/math" xmlns:v="urn:schemas-microsoft-com:vml" xmlns:wp14="http://schemas.microsoft.com/office/word/2010/wordprocessingDrawing" xmlns:wp="http://schemas.openxmlformats.org/drawingml/2006/wordprocessingDrawing" xmlns:w10="urn:schemas-microsoft-com:office:word" xmlns:w="http://schemas.openxmlformats.org/wordprocessingml/2006/main" xmlns:w14="http://schemas.microsoft.com/office/word/2010/wordml" xmlns:w15="http://schemas.microsoft.com/office/word/2012/wordml" xmlns:w16cex="http://schemas.microsoft.com/office/word/2018/wordml/cex" xmlns:w16cid="http://schemas.microsoft.com/office/word/2016/wordml/cid" xmlns:w16="http://schemas.microsoft.com/office/word/2018/wordml" xmlns:w16du="http://schemas.microsoft.com/office/word/2023/wordml/word16du" xmlns:w16sdtdh="http://schemas.microsoft.com/office/word/2020/wordml/sdtdatahash" xmlns:w16se="http://schemas.microsoft.com/office/word/2015/wordml/symex" xmlns:wpg="http://schemas.microsoft.com/office/word/2010/wordprocessingGroup" xmlns:wpi="http://schemas.microsoft.com/office/word/2010/wordprocessingInk" xmlns:wne="http://schemas.microsoft.com/office/word/2006/wordml" xmlns:wps="http://schemas.microsoft.com/office/word/2010/wordprocessingShape" mc:Ignorable="w14 w15 w16se w16cid w16 w16cex w16sdtdh w16du wp14">
   <w:abstractNum w:abstractNumId="0" w15:restartNumberingAfterBreak="0">
+    <w:nsid w:val="415C1FDC"/>
+    <w:multiLevelType w:val="hybridMultilevel"/>
+    <w:tmpl w:val="32100732"/>
+    <w:lvl w:ilvl="0" w:tplc="04090019">
+      <w:start w:val="1"/>
+      <w:numFmt w:val="lowerLetter"/>
+      <w:lvlText w:val="%1."/>
+      <w:lvlJc w:val="left"/>
+      <w:pPr>
+        <w:ind w:left="720" w:hanging="360"/>
+      </w:pPr>
+      <w:rPr>
+        <w:rFonts w:hint="default"/>
+      </w:rPr>
+    </w:lvl>
+    <w:lvl w:ilvl="1" w:tplc="04090019" w:tentative="1">
+      <w:start w:val="1"/>
+      <w:numFmt w:val="lowerLetter"/>
+      <w:lvlText w:val="%2."/>
+      <w:lvlJc w:val="left"/>
+      <w:pPr>
+        <w:ind w:left="1440" w:hanging="360"/>
+      </w:pPr>
+    </w:lvl>
+    <w:lvl w:ilvl="2" w:tplc="0409001B" w:tentative="1">
+      <w:start w:val="1"/>
+      <w:numFmt w:val="lowerRoman"/>
+      <w:lvlText w:val="%3."/>
+      <w:lvlJc w:val="right"/>
+      <w:pPr>
+        <w:ind w:left="2160" w:hanging="180"/>
+      </w:pPr>
+    </w:lvl>
+    <w:lvl w:ilvl="3" w:tplc="0409000F" w:tentative="1">
+      <w:start w:val="1"/>
+      <w:numFmt w:val="decimal"/>
+      <w:lvlText w:val="%4."/>
+      <w:lvlJc w:val="left"/>
+      <w:pPr>
+        <w:ind w:left="2880" w:hanging="360"/>
+      </w:pPr>
+    </w:lvl>
+    <w:lvl w:ilvl="4" w:tplc="04090019" w:tentative="1">
+      <w:start w:val="1"/>
+      <w:numFmt w:val="lowerLetter"/>
+      <w:lvlText w:val="%5."/>
+      <w:lvlJc w:val="left"/>
+      <w:pPr>
+        <w:ind w:left="3600" w:hanging="360"/>
+      </w:pPr>
+    </w:lvl>
+    <w:lvl w:ilvl="5" w:tplc="0409001B" w:tentative="1">
+      <w:start w:val="1"/>
+      <w:numFmt w:val="lowerRoman"/>
+      <w:lvlText w:val="%6."/>
+      <w:lvlJc w:val="right"/>
+      <w:pPr>
+        <w:ind w:left="4320" w:hanging="180"/>
+      </w:pPr>
+    </w:lvl>
+    <w:lvl w:ilvl="6" w:tplc="0409000F" w:tentative="1">
+      <w:start w:val="1"/>
+      <w:numFmt w:val="decimal"/>
+      <w:lvlText w:val="%7."/>
+      <w:lvlJc w:val="left"/>
+      <w:pPr>
+        <w:ind w:left="5040" w:hanging="360"/>
+      </w:pPr>
+    </w:lvl>
+    <w:lvl w:ilvl="7" w:tplc="04090019" w:tentative="1">
+      <w:start w:val="1"/>
+      <w:numFmt w:val="lowerLetter"/>
+      <w:lvlText w:val="%8."/>
+      <w:lvlJc w:val="left"/>
+      <w:pPr>
+        <w:ind w:left="5760" w:hanging="360"/>
+      </w:pPr>
+    </w:lvl>
+    <w:lvl w:ilvl="8" w:tplc="0409001B" w:tentative="1">
+      <w:start w:val="1"/>
+      <w:numFmt w:val="lowerRoman"/>
+      <w:lvlText w:val="%9."/>
+      <w:lvlJc w:val="right"/>
+      <w:pPr>
+        <w:ind w:left="6480" w:hanging="180"/>
+      </w:pPr>
+    </w:lvl>
+  </w:abstractNum>
+  <w:abstractNum w:abstractNumId="1" w15:restartNumberingAfterBreak="0">
+    <w:nsid w:val="60350F41"/>
+    <w:multiLevelType w:val="multilevel"/>
+    <w:tmpl w:val="4D4005A6"/>
+    <w:lvl w:ilvl="0">
+      <w:start w:val="1"/>
+      <w:numFmt w:val="bullet"/>
+      <w:lvlText w:val=""/>
+      <w:lvlJc w:val="left"/>
+      <w:pPr>
+        <w:tabs>
+          <w:tab w:val="num" w:pos="720"/>
+        </w:tabs>
+        <w:ind w:left="720" w:hanging="360"/>
+      </w:pPr>
+      <w:rPr>
+        <w:rFonts w:ascii="Symbol" w:hAnsi="Symbol" w:hint="default"/>
+        <w:sz w:val="20"/>
+      </w:rPr>
+    </w:lvl>
+    <w:lvl w:ilvl="1">
+      <w:start w:val="1"/>
+      <w:numFmt w:val="lowerRoman"/>
+      <w:lvlText w:val="%2."/>
+      <w:lvlJc w:val="left"/>
+      <w:pPr>
+        <w:ind w:left="1800" w:hanging="720"/>
+      </w:pPr>
+      <w:rPr>
+        <w:rFonts w:hint="default"/>
+      </w:rPr>
+    </w:lvl>
+    <w:lvl w:ilvl="2" w:tentative="1">
+      <w:start w:val="1"/>
+      <w:numFmt w:val="bullet"/>
+      <w:lvlText w:val=""/>
+      <w:lvlJc w:val="left"/>
+      <w:pPr>
+        <w:tabs>
+          <w:tab w:val="num" w:pos="2160"/>
+        </w:tabs>
+        <w:ind w:left="2160" w:hanging="360"/>
+      </w:pPr>
+      <w:rPr>
+        <w:rFonts w:ascii="Wingdings" w:hAnsi="Wingdings" w:hint="default"/>
+        <w:sz w:val="20"/>
+      </w:rPr>
+    </w:lvl>
+    <w:lvl w:ilvl="3" w:tentative="1">
+      <w:start w:val="1"/>
+      <w:numFmt w:val="bullet"/>
+      <w:lvlText w:val=""/>
+      <w:lvlJc w:val="left"/>
+      <w:pPr>
+        <w:tabs>
+          <w:tab w:val="num" w:pos="2880"/>
+        </w:tabs>
+        <w:ind w:left="2880" w:hanging="360"/>
+      </w:pPr>
+      <w:rPr>
+        <w:rFonts w:ascii="Wingdings" w:hAnsi="Wingdings" w:hint="default"/>
+        <w:sz w:val="20"/>
+      </w:rPr>
+    </w:lvl>
+    <w:lvl w:ilvl="4" w:tentative="1">
+      <w:start w:val="1"/>
+      <w:numFmt w:val="bullet"/>
+      <w:lvlText w:val=""/>
+      <w:lvlJc w:val="left"/>
+      <w:pPr>
+        <w:tabs>
+          <w:tab w:val="num" w:pos="3600"/>
+        </w:tabs>
+        <w:ind w:left="3600" w:hanging="360"/>
+      </w:pPr>
+      <w:rPr>
+        <w:rFonts w:ascii="Wingdings" w:hAnsi="Wingdings" w:hint="default"/>
+        <w:sz w:val="20"/>
+      </w:rPr>
+    </w:lvl>
+    <w:lvl w:ilvl="5" w:tentative="1">
+      <w:start w:val="1"/>
+      <w:numFmt w:val="bullet"/>
+      <w:lvlText w:val=""/>
+      <w:lvlJc w:val="left"/>
+      <w:pPr>
+        <w:tabs>
+          <w:tab w:val="num" w:pos="4320"/>
+        </w:tabs>
+        <w:ind w:left="4320" w:hanging="360"/>
+      </w:pPr>
+      <w:rPr>
+        <w:rFonts w:ascii="Wingdings" w:hAnsi="Wingdings" w:hint="default"/>
+        <w:sz w:val="20"/>
+      </w:rPr>
+    </w:lvl>
+    <w:lvl w:ilvl="6" w:tentative="1">
+      <w:start w:val="1"/>
+      <w:numFmt w:val="bullet"/>
+      <w:lvlText w:val=""/>
+      <w:lvlJc w:val="left"/>
+      <w:pPr>
+        <w:tabs>
+          <w:tab w:val="num" w:pos="5040"/>
+        </w:tabs>
+        <w:ind w:left="5040" w:hanging="360"/>
+      </w:pPr>
+      <w:rPr>
+        <w:rFonts w:ascii="Wingdings" w:hAnsi="Wingdings" w:hint="default"/>
+        <w:sz w:val="20"/>
+      </w:rPr>
+    </w:lvl>
+    <w:lvl w:ilvl="7" w:tentative="1">
+      <w:start w:val="1"/>
+      <w:numFmt w:val="bullet"/>
+      <w:lvlText w:val=""/>
+      <w:lvlJc w:val="left"/>
+      <w:pPr>
+        <w:tabs>
+          <w:tab w:val="num" w:pos="5760"/>
+        </w:tabs>
+        <w:ind w:left="5760" w:hanging="360"/>
+      </w:pPr>
+      <w:rPr>
+        <w:rFonts w:ascii="Wingdings" w:hAnsi="Wingdings" w:hint="default"/>
+        <w:sz w:val="20"/>
+      </w:rPr>
+    </w:lvl>
+    <w:lvl w:ilvl="8" w:tentative="1">
+      <w:start w:val="1"/>
+      <w:numFmt w:val="bullet"/>
+      <w:lvlText w:val=""/>
+      <w:lvlJc w:val="left"/>
+      <w:pPr>
+        <w:tabs>
+          <w:tab w:val="num" w:pos="6480"/>
+        </w:tabs>
+        <w:ind w:left="6480" w:hanging="360"/>
+      </w:pPr>
+      <w:rPr>
+        <w:rFonts w:ascii="Wingdings" w:hAnsi="Wingdings" w:hint="default"/>
+        <w:sz w:val="20"/>
+      </w:rPr>
+    </w:lvl>
+  </w:abstractNum>
+  <w:abstractNum w:abstractNumId="2" w15:restartNumberingAfterBreak="0">
+    <w:nsid w:val="67F86955"/>
+    <w:multiLevelType w:val="multilevel"/>
+    <w:tmpl w:val="5220ECC6"/>
+    <w:lvl w:ilvl="0">
+      <w:start w:val="1"/>
+      <w:numFmt w:val="bullet"/>
+      <w:lvlText w:val=""/>
+      <w:lvlJc w:val="left"/>
+      <w:pPr>
+        <w:tabs>
+          <w:tab w:val="num" w:pos="720"/>
+        </w:tabs>
+        <w:ind w:left="720" w:hanging="360"/>
+      </w:pPr>
+      <w:rPr>
+        <w:rFonts w:ascii="Symbol" w:hAnsi="Symbol" w:hint="default"/>
+        <w:sz w:val="20"/>
+      </w:rPr>
+    </w:lvl>
+    <w:lvl w:ilvl="1" w:tentative="1">
+      <w:start w:val="1"/>
+      <w:numFmt w:val="bullet"/>
+      <w:lvlText w:val="o"/>
+      <w:lvlJc w:val="left"/>
+      <w:pPr>
+        <w:tabs>
+          <w:tab w:val="num" w:pos="1440"/>
+        </w:tabs>
+        <w:ind w:left="1440" w:hanging="360"/>
+      </w:pPr>
+      <w:rPr>
+        <w:rFonts w:ascii="Courier New" w:hAnsi="Courier New" w:hint="default"/>
+        <w:sz w:val="20"/>
+      </w:rPr>
+    </w:lvl>
+    <w:lvl w:ilvl="2" w:tentative="1">
+      <w:start w:val="1"/>
+      <w:numFmt w:val="bullet"/>
+      <w:lvlText w:val=""/>
+      <w:lvlJc w:val="left"/>
+      <w:pPr>
+        <w:tabs>
+          <w:tab w:val="num" w:pos="2160"/>
+        </w:tabs>
+        <w:ind w:left="2160" w:hanging="360"/>
+      </w:pPr>
+      <w:rPr>
+        <w:rFonts w:ascii="Wingdings" w:hAnsi="Wingdings" w:hint="default"/>
+        <w:sz w:val="20"/>
+      </w:rPr>
+    </w:lvl>
+    <w:lvl w:ilvl="3" w:tentative="1">
+      <w:start w:val="1"/>
+      <w:numFmt w:val="bullet"/>
+      <w:lvlText w:val=""/>
+      <w:lvlJc w:val="left"/>
+      <w:pPr>
+        <w:tabs>
+          <w:tab w:val="num" w:pos="2880"/>
+        </w:tabs>
+        <w:ind w:left="2880" w:hanging="360"/>
+      </w:pPr>
+      <w:rPr>
+        <w:rFonts w:ascii="Wingdings" w:hAnsi="Wingdings" w:hint="default"/>
+        <w:sz w:val="20"/>
+      </w:rPr>
+    </w:lvl>
+    <w:lvl w:ilvl="4" w:tentative="1">
+      <w:start w:val="1"/>
+      <w:numFmt w:val="bullet"/>
+      <w:lvlText w:val=""/>
+      <w:lvlJc w:val="left"/>
+      <w:pPr>
+        <w:tabs>
+          <w:tab w:val="num" w:pos="3600"/>
+        </w:tabs>
+        <w:ind w:left="3600" w:hanging="360"/>
+      </w:pPr>
+      <w:rPr>
+        <w:rFonts w:ascii="Wingdings" w:hAnsi="Wingdings" w:hint="default"/>
+        <w:sz w:val="20"/>
+      </w:rPr>
+    </w:lvl>
+    <w:lvl w:ilvl="5" w:tentative="1">
+      <w:start w:val="1"/>
+      <w:numFmt w:val="bullet"/>
+      <w:lvlText w:val=""/>
+      <w:lvlJc w:val="left"/>
+      <w:pPr>
+        <w:tabs>
+          <w:tab w:val="num" w:pos="4320"/>
+        </w:tabs>
+        <w:ind w:left="4320" w:hanging="360"/>
+      </w:pPr>
+      <w:rPr>
+        <w:rFonts w:ascii="Wingdings" w:hAnsi="Wingdings" w:hint="default"/>
+        <w:sz w:val="20"/>
+      </w:rPr>
+    </w:lvl>
+    <w:lvl w:ilvl="6" w:tentative="1">
+      <w:start w:val="1"/>
+      <w:numFmt w:val="bullet"/>
+      <w:lvlText w:val=""/>
+      <w:lvlJc w:val="left"/>
+      <w:pPr>
+        <w:tabs>
+          <w:tab w:val="num" w:pos="5040"/>
+        </w:tabs>
+        <w:ind w:left="5040" w:hanging="360"/>
+      </w:pPr>
+      <w:rPr>
+        <w:rFonts w:ascii="Wingdings" w:hAnsi="Wingdings" w:hint="default"/>
+        <w:sz w:val="20"/>
+      </w:rPr>
+    </w:lvl>
+    <w:lvl w:ilvl="7" w:tentative="1">
+      <w:start w:val="1"/>
+      <w:numFmt w:val="bullet"/>
+      <w:lvlText w:val=""/>
+      <w:lvlJc w:val="left"/>
+      <w:pPr>
+        <w:tabs>
+          <w:tab w:val="num" w:pos="5760"/>
+        </w:tabs>
+        <w:ind w:left="5760" w:hanging="360"/>
+      </w:pPr>
+      <w:rPr>
+        <w:rFonts w:ascii="Wingdings" w:hAnsi="Wingdings" w:hint="default"/>
+        <w:sz w:val="20"/>
+      </w:rPr>
+    </w:lvl>
+    <w:lvl w:ilvl="8" w:tentative="1">
+      <w:start w:val="1"/>
+      <w:numFmt w:val="bullet"/>
+      <w:lvlText w:val=""/>
+      <w:lvlJc w:val="left"/>
+      <w:pPr>
+        <w:tabs>
+          <w:tab w:val="num" w:pos="6480"/>
+        </w:tabs>
+        <w:ind w:left="6480" w:hanging="360"/>
+      </w:pPr>
+      <w:rPr>
+        <w:rFonts w:ascii="Wingdings" w:hAnsi="Wingdings" w:hint="default"/>
+        <w:sz w:val="20"/>
+      </w:rPr>
+    </w:lvl>
+  </w:abstractNum>
+  <w:abstractNum w:abstractNumId="3" w15:restartNumberingAfterBreak="0">
+    <w:nsid w:val="6A256119"/>
+    <w:multiLevelType w:val="hybridMultilevel"/>
+    <w:tmpl w:val="837C9F56"/>
+    <w:lvl w:ilvl="0" w:tplc="0409000F">
+      <w:start w:val="1"/>
+      <w:numFmt w:val="decimal"/>
+      <w:lvlText w:val="%1."/>
+      <w:lvlJc w:val="left"/>
+      <w:pPr>
+        <w:ind w:left="720" w:hanging="360"/>
+      </w:pPr>
+    </w:lvl>
+    <w:lvl w:ilvl="1" w:tplc="04090019" w:tentative="1">
+      <w:start w:val="1"/>
+      <w:numFmt w:val="lowerLetter"/>
+      <w:lvlText w:val="%2."/>
+      <w:lvlJc w:val="left"/>
+      <w:pPr>
+        <w:ind w:left="1440" w:hanging="360"/>
+      </w:pPr>
+    </w:lvl>
+    <w:lvl w:ilvl="2" w:tplc="0409001B" w:tentative="1">
+      <w:start w:val="1"/>
+      <w:numFmt w:val="lowerRoman"/>
+      <w:lvlText w:val="%3."/>
+      <w:lvlJc w:val="right"/>
+      <w:pPr>
+        <w:ind w:left="2160" w:hanging="180"/>
+      </w:pPr>
+    </w:lvl>
+    <w:lvl w:ilvl="3" w:tplc="0409000F" w:tentative="1">
+      <w:start w:val="1"/>
+      <w:numFmt w:val="decimal"/>
+      <w:lvlText w:val="%4."/>
+      <w:lvlJc w:val="left"/>
+      <w:pPr>
+        <w:ind w:left="2880" w:hanging="360"/>
+      </w:pPr>
+    </w:lvl>
+    <w:lvl w:ilvl="4" w:tplc="04090019" w:tentative="1">
+      <w:start w:val="1"/>
+      <w:numFmt w:val="lowerLetter"/>
+      <w:lvlText w:val="%5."/>
+      <w:lvlJc w:val="left"/>
+      <w:pPr>
+        <w:ind w:left="3600" w:hanging="360"/>
+      </w:pPr>
+    </w:lvl>
+    <w:lvl w:ilvl="5" w:tplc="0409001B" w:tentative="1">
+      <w:start w:val="1"/>
+      <w:numFmt w:val="lowerRoman"/>
+      <w:lvlText w:val="%6."/>
+      <w:lvlJc w:val="right"/>
+      <w:pPr>
+        <w:ind w:left="4320" w:hanging="180"/>
+      </w:pPr>
+    </w:lvl>
+    <w:lvl w:ilvl="6" w:tplc="0409000F" w:tentative="1">
+      <w:start w:val="1"/>
+      <w:numFmt w:val="decimal"/>
+      <w:lvlText w:val="%7."/>
+      <w:lvlJc w:val="left"/>
+      <w:pPr>
+        <w:ind w:left="5040" w:hanging="360"/>
+      </w:pPr>
+    </w:lvl>
+    <w:lvl w:ilvl="7" w:tplc="04090019" w:tentative="1">
+      <w:start w:val="1"/>
+      <w:numFmt w:val="lowerLetter"/>
+      <w:lvlText w:val="%8."/>
+      <w:lvlJc w:val="left"/>
+      <w:pPr>
+        <w:ind w:left="5760" w:hanging="360"/>
+      </w:pPr>
+    </w:lvl>
+    <w:lvl w:ilvl="8" w:tplc="0409001B" w:tentative="1">
+      <w:start w:val="1"/>
+      <w:numFmt w:val="lowerRoman"/>
+      <w:lvlText w:val="%9."/>
+      <w:lvlJc w:val="right"/>
+      <w:pPr>
+        <w:ind w:left="6480" w:hanging="180"/>
+      </w:pPr>
+    </w:lvl>
+  </w:abstractNum>
+  <w:abstractNum w:abstractNumId="4" w15:restartNumberingAfterBreak="0">
+    <w:nsid w:val="701C402C"/>
+    <w:multiLevelType w:val="hybridMultilevel"/>
+    <w:tmpl w:val="895861FA"/>
+    <w:lvl w:ilvl="0" w:tplc="04090019">
+      <w:start w:val="1"/>
+      <w:numFmt w:val="lowerLetter"/>
+      <w:lvlText w:val="%1."/>
+      <w:lvlJc w:val="left"/>
+      <w:pPr>
+        <w:ind w:left="720" w:hanging="360"/>
+      </w:pPr>
+      <w:rPr>
+        <w:rFonts w:hint="default"/>
+      </w:rPr>
+    </w:lvl>
+    <w:lvl w:ilvl="1" w:tplc="04090019" w:tentative="1">
+      <w:start w:val="1"/>
+      <w:numFmt w:val="lowerLetter"/>
+      <w:lvlText w:val="%2."/>
+      <w:lvlJc w:val="left"/>
+      <w:pPr>
+        <w:ind w:left="1440" w:hanging="360"/>
+      </w:pPr>
+    </w:lvl>
+    <w:lvl w:ilvl="2" w:tplc="0409001B" w:tentative="1">
+      <w:start w:val="1"/>
+      <w:numFmt w:val="lowerRoman"/>
+      <w:lvlText w:val="%3."/>
+      <w:lvlJc w:val="right"/>
+      <w:pPr>
+        <w:ind w:left="2160" w:hanging="180"/>
+      </w:pPr>
+    </w:lvl>
+    <w:lvl w:ilvl="3" w:tplc="0409000F" w:tentative="1">
+      <w:start w:val="1"/>
+      <w:numFmt w:val="decimal"/>
+      <w:lvlText w:val="%4."/>
+      <w:lvlJc w:val="left"/>
+      <w:pPr>
+        <w:ind w:left="2880" w:hanging="360"/>
+      </w:pPr>
+    </w:lvl>
+    <w:lvl w:ilvl="4" w:tplc="04090019" w:tentative="1">
+      <w:start w:val="1"/>
+      <w:numFmt w:val="lowerLetter"/>
+      <w:lvlText w:val="%5."/>
+      <w:lvlJc w:val="left"/>
+      <w:pPr>
+        <w:ind w:left="3600" w:hanging="360"/>
+      </w:pPr>
+    </w:lvl>
+    <w:lvl w:ilvl="5" w:tplc="0409001B" w:tentative="1">
+      <w:start w:val="1"/>
+      <w:numFmt w:val="lowerRoman"/>
+      <w:lvlText w:val="%6."/>
+      <w:lvlJc w:val="right"/>
+      <w:pPr>
+        <w:ind w:left="4320" w:hanging="180"/>
+      </w:pPr>
+    </w:lvl>
+    <w:lvl w:ilvl="6" w:tplc="0409000F" w:tentative="1">
+      <w:start w:val="1"/>
+      <w:numFmt w:val="decimal"/>
+      <w:lvlText w:val="%7."/>
+      <w:lvlJc w:val="left"/>
+      <w:pPr>
+        <w:ind w:left="5040" w:hanging="360"/>
+      </w:pPr>
+    </w:lvl>
+    <w:lvl w:ilvl="7" w:tplc="04090019" w:tentative="1">
+      <w:start w:val="1"/>
+      <w:numFmt w:val="lowerLetter"/>
+      <w:lvlText w:val="%8."/>
+      <w:lvlJc w:val="left"/>
+      <w:pPr>
+        <w:ind w:left="5760" w:hanging="360"/>
+      </w:pPr>
+    </w:lvl>
+    <w:lvl w:ilvl="8" w:tplc="0409001B" w:tentative="1">
+      <w:start w:val="1"/>
+      <w:numFmt w:val="lowerRoman"/>
+      <w:lvlText w:val="%9."/>
+      <w:lvlJc w:val="right"/>
+      <w:pPr>
+        <w:ind w:left="6480" w:hanging="180"/>
+      </w:pPr>
+    </w:lvl>
+  </w:abstractNum>
+  <w:abstractNum w:abstractNumId="5" w15:restartNumberingAfterBreak="0">
     <w:nsid w:val="7A4568D3"/>
     <w:multiLevelType w:val="hybridMultilevel"/>
     <w:tmpl w:val="B942B864"/>
@@ -457,7 +1740,111 @@
       </w:pPr>
     </w:lvl>
   </w:abstractNum>
+  <w:abstractNum w:abstractNumId="6" w15:restartNumberingAfterBreak="0">
+    <w:nsid w:val="7C6161A1"/>
+    <w:multiLevelType w:val="hybridMultilevel"/>
+    <w:tmpl w:val="76DC7046"/>
+    <w:lvl w:ilvl="0" w:tplc="04090019">
+      <w:start w:val="1"/>
+      <w:numFmt w:val="lowerLetter"/>
+      <w:lvlText w:val="%1."/>
+      <w:lvlJc w:val="left"/>
+      <w:pPr>
+        <w:ind w:left="720" w:hanging="360"/>
+      </w:pPr>
+    </w:lvl>
+    <w:lvl w:ilvl="1" w:tplc="04090019" w:tentative="1">
+      <w:start w:val="1"/>
+      <w:numFmt w:val="lowerLetter"/>
+      <w:lvlText w:val="%2."/>
+      <w:lvlJc w:val="left"/>
+      <w:pPr>
+        <w:ind w:left="1440" w:hanging="360"/>
+      </w:pPr>
+    </w:lvl>
+    <w:lvl w:ilvl="2" w:tplc="0409001B" w:tentative="1">
+      <w:start w:val="1"/>
+      <w:numFmt w:val="lowerRoman"/>
+      <w:lvlText w:val="%3."/>
+      <w:lvlJc w:val="right"/>
+      <w:pPr>
+        <w:ind w:left="2160" w:hanging="180"/>
+      </w:pPr>
+    </w:lvl>
+    <w:lvl w:ilvl="3" w:tplc="0409000F" w:tentative="1">
+      <w:start w:val="1"/>
+      <w:numFmt w:val="decimal"/>
+      <w:lvlText w:val="%4."/>
+      <w:lvlJc w:val="left"/>
+      <w:pPr>
+        <w:ind w:left="2880" w:hanging="360"/>
+      </w:pPr>
+    </w:lvl>
+    <w:lvl w:ilvl="4" w:tplc="04090019" w:tentative="1">
+      <w:start w:val="1"/>
+      <w:numFmt w:val="lowerLetter"/>
+      <w:lvlText w:val="%5."/>
+      <w:lvlJc w:val="left"/>
+      <w:pPr>
+        <w:ind w:left="3600" w:hanging="360"/>
+      </w:pPr>
+    </w:lvl>
+    <w:lvl w:ilvl="5" w:tplc="0409001B" w:tentative="1">
+      <w:start w:val="1"/>
+      <w:numFmt w:val="lowerRoman"/>
+      <w:lvlText w:val="%6."/>
+      <w:lvlJc w:val="right"/>
+      <w:pPr>
+        <w:ind w:left="4320" w:hanging="180"/>
+      </w:pPr>
+    </w:lvl>
+    <w:lvl w:ilvl="6" w:tplc="0409000F" w:tentative="1">
+      <w:start w:val="1"/>
+      <w:numFmt w:val="decimal"/>
+      <w:lvlText w:val="%7."/>
+      <w:lvlJc w:val="left"/>
+      <w:pPr>
+        <w:ind w:left="5040" w:hanging="360"/>
+      </w:pPr>
+    </w:lvl>
+    <w:lvl w:ilvl="7" w:tplc="04090019" w:tentative="1">
+      <w:start w:val="1"/>
+      <w:numFmt w:val="lowerLetter"/>
+      <w:lvlText w:val="%8."/>
+      <w:lvlJc w:val="left"/>
+      <w:pPr>
+        <w:ind w:left="5760" w:hanging="360"/>
+      </w:pPr>
+    </w:lvl>
+    <w:lvl w:ilvl="8" w:tplc="0409001B" w:tentative="1">
+      <w:start w:val="1"/>
+      <w:numFmt w:val="lowerRoman"/>
+      <w:lvlText w:val="%9."/>
+      <w:lvlJc w:val="right"/>
+      <w:pPr>
+        <w:ind w:left="6480" w:hanging="180"/>
+      </w:pPr>
+    </w:lvl>
+  </w:abstractNum>
   <w:num w:numId="1" w16cid:durableId="618537405">
+    <w:abstractNumId w:val="5"/>
+  </w:num>
+  <w:num w:numId="2" w16cid:durableId="223225100">
+    <w:abstractNumId w:val="1"/>
+  </w:num>
+  <w:num w:numId="3" w16cid:durableId="2016960815">
+    <w:abstractNumId w:val="2"/>
+  </w:num>
+  <w:num w:numId="4" w16cid:durableId="885147411">
+    <w:abstractNumId w:val="3"/>
+  </w:num>
+  <w:num w:numId="5" w16cid:durableId="622157818">
+    <w:abstractNumId w:val="4"/>
+  </w:num>
+  <w:num w:numId="6" w16cid:durableId="418405074">
+    <w:abstractNumId w:val="6"/>
+  </w:num>
+  <w:num w:numId="7" w16cid:durableId="1933122471">
     <w:abstractNumId w:val="0"/>
   </w:num>
 </w:numbering>
@@ -891,7 +2278,6 @@
     <w:next w:val="Normal"/>
     <w:link w:val="Heading2Char"/>
     <w:uiPriority w:val="9"/>
-    <w:semiHidden/>
     <w:unhideWhenUsed/>
     <w:qFormat/>
     <w:rsid w:val="00C01BB9"/>
@@ -914,7 +2300,6 @@
     <w:next w:val="Normal"/>
     <w:link w:val="Heading3Char"/>
     <w:uiPriority w:val="9"/>
-    <w:semiHidden/>
     <w:unhideWhenUsed/>
     <w:qFormat/>
     <w:rsid w:val="00C01BB9"/>
@@ -1108,7 +2493,6 @@
     <w:basedOn w:val="DefaultParagraphFont"/>
     <w:link w:val="Heading2"/>
     <w:uiPriority w:val="9"/>
-    <w:semiHidden/>
     <w:rsid w:val="00C01BB9"/>
     <w:rPr>
       <w:rFonts w:asciiTheme="majorHAnsi" w:eastAsiaTheme="majorEastAsia" w:hAnsiTheme="majorHAnsi" w:cstheme="majorBidi"/>
@@ -1122,7 +2506,6 @@
     <w:basedOn w:val="DefaultParagraphFont"/>
     <w:link w:val="Heading3"/>
     <w:uiPriority w:val="9"/>
-    <w:semiHidden/>
     <w:rsid w:val="00C01BB9"/>
     <w:rPr>
       <w:rFonts w:eastAsiaTheme="majorEastAsia" w:cstheme="majorBidi"/>
@@ -1424,6 +2807,79 @@
     <w:link w:val="Footer"/>
     <w:uiPriority w:val="99"/>
     <w:rsid w:val="00D66B9D"/>
+  </w:style>
+  <w:style w:type="paragraph" w:styleId="NormalWeb">
+    <w:name w:val="Normal (Web)"/>
+    <w:basedOn w:val="Normal"/>
+    <w:uiPriority w:val="99"/>
+    <w:semiHidden/>
+    <w:unhideWhenUsed/>
+    <w:rsid w:val="00CA7AB9"/>
+    <w:pPr>
+      <w:spacing w:before="100" w:beforeAutospacing="1" w:after="100" w:afterAutospacing="1" w:line="240" w:lineRule="auto"/>
+    </w:pPr>
+    <w:rPr>
+      <w:rFonts w:ascii="Times New Roman" w:eastAsia="Times New Roman" w:hAnsi="Times New Roman" w:cs="Times New Roman"/>
+      <w:kern w:val="0"/>
+      <w:sz w:val="24"/>
+      <w:szCs w:val="24"/>
+      <w:lang w:bidi="te-IN"/>
+      <w14:ligatures w14:val="none"/>
+    </w:rPr>
+  </w:style>
+  <w:style w:type="character" w:styleId="Strong">
+    <w:name w:val="Strong"/>
+    <w:basedOn w:val="DefaultParagraphFont"/>
+    <w:uiPriority w:val="22"/>
+    <w:qFormat/>
+    <w:rsid w:val="00CA7AB9"/>
+    <w:rPr>
+      <w:b/>
+      <w:bCs/>
+    </w:rPr>
+  </w:style>
+  <w:style w:type="paragraph" w:styleId="TOCHeading">
+    <w:name w:val="TOC Heading"/>
+    <w:basedOn w:val="Heading1"/>
+    <w:next w:val="Normal"/>
+    <w:uiPriority w:val="39"/>
+    <w:unhideWhenUsed/>
+    <w:qFormat/>
+    <w:rsid w:val="00064B1A"/>
+    <w:pPr>
+      <w:spacing w:before="240" w:after="0" w:line="259" w:lineRule="auto"/>
+      <w:outlineLvl w:val="9"/>
+    </w:pPr>
+    <w:rPr>
+      <w:kern w:val="0"/>
+      <w:sz w:val="32"/>
+      <w:szCs w:val="32"/>
+      <w14:ligatures w14:val="none"/>
+    </w:rPr>
+  </w:style>
+  <w:style w:type="paragraph" w:styleId="TOC2">
+    <w:name w:val="toc 2"/>
+    <w:basedOn w:val="Normal"/>
+    <w:next w:val="Normal"/>
+    <w:autoRedefine/>
+    <w:uiPriority w:val="39"/>
+    <w:unhideWhenUsed/>
+    <w:rsid w:val="00064B1A"/>
+    <w:pPr>
+      <w:spacing w:after="100"/>
+      <w:ind w:left="220"/>
+    </w:pPr>
+  </w:style>
+  <w:style w:type="character" w:styleId="Hyperlink">
+    <w:name w:val="Hyperlink"/>
+    <w:basedOn w:val="DefaultParagraphFont"/>
+    <w:uiPriority w:val="99"/>
+    <w:unhideWhenUsed/>
+    <w:rsid w:val="00064B1A"/>
+    <w:rPr>
+      <w:color w:val="0000FF" w:themeColor="hyperlink"/>
+      <w:u w:val="single"/>
+    </w:rPr>
   </w:style>
 </w:styles>
 </file>
@@ -1711,4 +3167,16 @@
   <a:objectDefaults/>
   <a:extraClrSchemeLst/>
 </a:theme>
+</file>
+
+<file path=customXml/item1.xml><?xml version="1.0" encoding="utf-8"?>
+<b:Sources xmlns:b="http://schemas.openxmlformats.org/officeDocument/2006/bibliography" xmlns="http://schemas.openxmlformats.org/officeDocument/2006/bibliography" SelectedStyle="\APASixthEditionOfficeOnline.xsl" StyleName="APA" Version="6"/>
+</file>
+
+<file path=customXml/itemProps1.xml><?xml version="1.0" encoding="utf-8"?>
+<ds:datastoreItem xmlns:ds="http://schemas.openxmlformats.org/officeDocument/2006/customXml" ds:itemID="{AAE9189C-F705-479C-9CF4-DEFCADF4BB8A}">
+  <ds:schemaRefs>
+    <ds:schemaRef ds:uri="http://schemas.openxmlformats.org/officeDocument/2006/bibliography"/>
+  </ds:schemaRefs>
+</ds:datastoreItem>
 </file>
</xml_diff>